<commit_message>
Erro de nenhuma seleção de documento adicionado.
</commit_message>
<xml_diff>
--- a/3 - Services/Servicos/Arquivos/Templates/RequerimentoSeguroDefeso.docx
+++ b/3 - Services/Servicos/Arquivos/Templates/RequerimentoSeguroDefeso.docx
@@ -932,7 +932,6 @@
             <w:pPr>
               <w:spacing w:after="0" w:line="309" w:lineRule="exact"/>
               <w:ind w:left="29"/>
-              <w:jc w:val="center"/>
               <w:rPr>
                 <w:rFonts w:ascii="Times New Roman" w:hAnsi="Times New Roman" w:cs="Times New Roman"/>
                 <w:b/>
@@ -972,7 +971,6 @@
             <w:pPr>
               <w:spacing w:after="0" w:line="309" w:lineRule="exact"/>
               <w:ind w:left="29"/>
-              <w:jc w:val="center"/>
               <w:rPr>
                 <w:rFonts w:ascii="Times New Roman" w:hAnsi="Times New Roman" w:cs="Times New Roman"/>
                 <w:b/>
@@ -1012,7 +1010,6 @@
             <w:pPr>
               <w:spacing w:after="0" w:line="309" w:lineRule="exact"/>
               <w:ind w:left="29"/>
-              <w:jc w:val="center"/>
               <w:rPr>
                 <w:rFonts w:ascii="Times New Roman" w:hAnsi="Times New Roman" w:cs="Times New Roman"/>
                 <w:b/>
@@ -1097,11 +1094,10 @@
       </w:tblPr>
       <w:tblGrid>
         <w:gridCol w:w="3196"/>
-        <w:gridCol w:w="2044"/>
-        <w:gridCol w:w="602"/>
-        <w:gridCol w:w="1099"/>
-        <w:gridCol w:w="928"/>
-        <w:gridCol w:w="3046"/>
+        <w:gridCol w:w="1761"/>
+        <w:gridCol w:w="1559"/>
+        <w:gridCol w:w="709"/>
+        <w:gridCol w:w="3690"/>
       </w:tblGrid>
       <w:tr>
         <w:trPr>
@@ -1110,7 +1106,7 @@
         </w:trPr>
         <w:tc>
           <w:tcPr>
-            <w:tcW w:w="5240" w:type="dxa"/>
+            <w:tcW w:w="4957" w:type="dxa"/>
             <w:gridSpan w:val="2"/>
             <w:vAlign w:val="center"/>
           </w:tcPr>
@@ -1151,8 +1147,7 @@
         </w:tc>
         <w:tc>
           <w:tcPr>
-            <w:tcW w:w="1701" w:type="dxa"/>
-            <w:gridSpan w:val="2"/>
+            <w:tcW w:w="1559" w:type="dxa"/>
             <w:vAlign w:val="center"/>
           </w:tcPr>
           <w:p>
@@ -1164,7 +1159,6 @@
               </w:tabs>
               <w:spacing w:after="0" w:line="309" w:lineRule="exact"/>
               <w:ind w:right="-106"/>
-              <w:jc w:val="center"/>
               <w:rPr>
                 <w:lang w:val="pt-BR"/>
               </w:rPr>
@@ -1178,6 +1172,7 @@
               </w:rPr>
               <w:t>Nº: &lt;</w:t>
             </w:r>
+            <w:proofErr w:type="gramStart"/>
             <w:r>
               <w:rPr>
                 <w:rFonts w:ascii="Times New Roman Bold" w:hAnsi="Times New Roman Bold" w:cs="Times New Roman Bold"/>
@@ -1187,6 +1182,7 @@
               </w:rPr>
               <w:t>Numero</w:t>
             </w:r>
+            <w:proofErr w:type="gramEnd"/>
             <w:r>
               <w:rPr>
                 <w:rFonts w:ascii="Times New Roman Bold" w:hAnsi="Times New Roman Bold" w:cs="Times New Roman Bold"/>
@@ -1200,7 +1196,7 @@
         </w:tc>
         <w:tc>
           <w:tcPr>
-            <w:tcW w:w="3974" w:type="dxa"/>
+            <w:tcW w:w="4399" w:type="dxa"/>
             <w:gridSpan w:val="2"/>
             <w:vAlign w:val="center"/>
           </w:tcPr>
@@ -1212,7 +1208,6 @@
               </w:tabs>
               <w:spacing w:after="0" w:line="309" w:lineRule="exact"/>
               <w:ind w:left="249" w:right="43" w:hanging="220"/>
-              <w:jc w:val="right"/>
               <w:rPr>
                 <w:lang w:val="pt-BR"/>
               </w:rPr>
@@ -1276,8 +1271,7 @@
         </w:tc>
         <w:tc>
           <w:tcPr>
-            <w:tcW w:w="2646" w:type="dxa"/>
-            <w:gridSpan w:val="2"/>
+            <w:tcW w:w="1761" w:type="dxa"/>
             <w:vAlign w:val="center"/>
           </w:tcPr>
           <w:p>
@@ -1308,7 +1302,7 @@
         </w:tc>
         <w:tc>
           <w:tcPr>
-            <w:tcW w:w="2027" w:type="dxa"/>
+            <w:tcW w:w="2268" w:type="dxa"/>
             <w:gridSpan w:val="2"/>
             <w:vAlign w:val="center"/>
           </w:tcPr>
@@ -1356,7 +1350,7 @@
         </w:tc>
         <w:tc>
           <w:tcPr>
-            <w:tcW w:w="3046" w:type="dxa"/>
+            <w:tcW w:w="3690" w:type="dxa"/>
             <w:vAlign w:val="center"/>
           </w:tcPr>
           <w:p>
@@ -1366,7 +1360,6 @@
               </w:tabs>
               <w:spacing w:after="0" w:line="309" w:lineRule="exact"/>
               <w:ind w:left="249" w:right="43" w:hanging="220"/>
-              <w:jc w:val="right"/>
               <w:rPr>
                 <w:rFonts w:ascii="Times New Roman Bold" w:hAnsi="Times New Roman Bold" w:cs="Times New Roman Bold"/>
                 <w:b/>
@@ -2235,7 +2228,6 @@
               </w:tabs>
               <w:spacing w:after="0" w:line="309" w:lineRule="exact"/>
               <w:ind w:left="249" w:hanging="249"/>
-              <w:jc w:val="center"/>
               <w:rPr>
                 <w:rFonts w:ascii="Times New Roman Bold" w:hAnsi="Times New Roman Bold" w:cs="Times New Roman Bold"/>
                 <w:b/>
@@ -2294,7 +2286,6 @@
                 <w:tab w:val="left" w:pos="7584"/>
               </w:tabs>
               <w:spacing w:after="0" w:line="309" w:lineRule="exact"/>
-              <w:jc w:val="center"/>
               <w:rPr>
                 <w:sz w:val="20"/>
                 <w:szCs w:val="20"/>
@@ -2350,7 +2341,6 @@
               </w:tabs>
               <w:spacing w:after="0" w:line="309" w:lineRule="exact"/>
               <w:ind w:left="249" w:hanging="220"/>
-              <w:jc w:val="center"/>
               <w:rPr>
                 <w:sz w:val="20"/>
                 <w:szCs w:val="20"/>
@@ -2384,7 +2374,6 @@
               </w:tabs>
               <w:spacing w:after="0" w:line="309" w:lineRule="exact"/>
               <w:ind w:left="41" w:right="-110" w:hanging="41"/>
-              <w:jc w:val="center"/>
               <w:rPr>
                 <w:sz w:val="20"/>
                 <w:szCs w:val="20"/>
@@ -2465,7 +2454,6 @@
               </w:tabs>
               <w:spacing w:after="0" w:line="309" w:lineRule="exact"/>
               <w:ind w:left="249" w:hanging="249"/>
-              <w:jc w:val="center"/>
               <w:rPr>
                 <w:sz w:val="20"/>
                 <w:szCs w:val="20"/>

</xml_diff>